<commit_message>
Propiedades de botones y reporte finalizado
</commit_message>
<xml_diff>
--- a/Primer parcial/Tareas/Tarea 3 Botones/Tarea 3.docx
+++ b/Primer parcial/Tareas/Tarea 3 Botones/Tarea 3.docx
@@ -264,7 +264,6 @@
           <w:szCs w:val="32"/>
         </w:rPr>
       </w:pPr>
-      <w:proofErr w:type="spellStart"/>
       <w:r>
         <w:rPr>
           <w:rFonts w:ascii="Times New Roman" w:eastAsia="Times New Roman" w:hAnsi="Times New Roman" w:cs="Times New Roman"/>
@@ -273,7 +272,6 @@
         </w:rPr>
         <w:t>Button</w:t>
       </w:r>
-      <w:proofErr w:type="spellEnd"/>
     </w:p>
     <w:p>
       <w:pPr>
@@ -878,6 +876,144 @@
           </wp:inline>
         </w:drawing>
       </w:r>
+    </w:p>
+    <w:p>
+      <w:pPr>
+        <w:rPr>
+          <w:rFonts w:ascii="Arial" w:eastAsia="Arial" w:hAnsi="Arial" w:cs="Arial"/>
+          <w:sz w:val="24"/>
+          <w:szCs w:val="24"/>
+          <w:lang w:val="es-MX"/>
+        </w:rPr>
+      </w:pPr>
+      <w:r>
+        <w:rPr>
+          <w:rFonts w:ascii="Arial" w:eastAsia="Arial" w:hAnsi="Arial" w:cs="Arial"/>
+          <w:sz w:val="24"/>
+          <w:szCs w:val="24"/>
+          <w:lang w:val="es-MX"/>
+        </w:rPr>
+        <w:br w:type="page"/>
+      </w:r>
+    </w:p>
+    <w:p>
+      <w:pPr>
+        <w:jc w:val="center"/>
+        <w:rPr>
+          <w:rFonts w:ascii="Arial" w:eastAsia="Arial" w:hAnsi="Arial" w:cs="Arial"/>
+          <w:sz w:val="24"/>
+          <w:szCs w:val="24"/>
+          <w:lang w:val="es-MX"/>
+        </w:rPr>
+      </w:pPr>
+      <w:r>
+        <w:rPr>
+          <w:rFonts w:ascii="Arial" w:eastAsia="Arial" w:hAnsi="Arial" w:cs="Arial"/>
+          <w:noProof/>
+          <w:sz w:val="24"/>
+          <w:szCs w:val="24"/>
+          <w:lang w:val="es-MX"/>
+        </w:rPr>
+        <w:lastRenderedPageBreak/>
+        <w:drawing>
+          <wp:inline distT="0" distB="0" distL="0" distR="0" wp14:anchorId="5258488B" wp14:editId="6154B5EF">
+            <wp:extent cx="2200275" cy="4029075"/>
+            <wp:effectExtent l="0" t="0" r="9525" b="9525"/>
+            <wp:docPr id="6" name="Imagen 6"/>
+            <wp:cNvGraphicFramePr/>
+            <a:graphic xmlns:a="http://schemas.openxmlformats.org/drawingml/2006/main">
+              <a:graphicData uri="http://schemas.openxmlformats.org/drawingml/2006/picture">
+                <pic:pic xmlns:pic="http://schemas.openxmlformats.org/drawingml/2006/picture">
+                  <pic:nvPicPr>
+                    <pic:cNvPr id="6" name=""/>
+                    <pic:cNvPicPr/>
+                  </pic:nvPicPr>
+                  <pic:blipFill>
+                    <a:blip r:embed="rId18" cstate="print">
+                      <a:extLst>
+                        <a:ext uri="{28A0092B-C50C-407E-A947-70E740481C1C}">
+                          <a14:useLocalDpi xmlns:a14="http://schemas.microsoft.com/office/drawing/2010/main" val="0"/>
+                        </a:ext>
+                      </a:extLst>
+                    </a:blip>
+                    <a:stretch>
+                      <a:fillRect/>
+                    </a:stretch>
+                  </pic:blipFill>
+                  <pic:spPr>
+                    <a:xfrm>
+                      <a:off x="0" y="0"/>
+                      <a:ext cx="2200275" cy="4029075"/>
+                    </a:xfrm>
+                    <a:prstGeom prst="rect">
+                      <a:avLst/>
+                    </a:prstGeom>
+                  </pic:spPr>
+                </pic:pic>
+              </a:graphicData>
+            </a:graphic>
+          </wp:inline>
+        </w:drawing>
+      </w:r>
+    </w:p>
+    <w:p>
+      <w:pPr>
+        <w:jc w:val="center"/>
+        <w:rPr>
+          <w:rFonts w:ascii="Arial" w:eastAsia="Arial" w:hAnsi="Arial" w:cs="Arial"/>
+          <w:sz w:val="24"/>
+          <w:szCs w:val="24"/>
+          <w:lang w:val="es-MX"/>
+        </w:rPr>
+      </w:pPr>
+      <w:r>
+        <w:rPr>
+          <w:rFonts w:ascii="Arial" w:eastAsia="Arial" w:hAnsi="Arial" w:cs="Arial"/>
+          <w:noProof/>
+          <w:sz w:val="24"/>
+          <w:szCs w:val="24"/>
+          <w:lang w:val="es-MX"/>
+        </w:rPr>
+        <w:drawing>
+          <wp:inline distT="0" distB="0" distL="0" distR="0" wp14:anchorId="5B2A1354" wp14:editId="0DDA8BBB">
+            <wp:extent cx="2219325" cy="4057650"/>
+            <wp:effectExtent l="0" t="0" r="9525" b="0"/>
+            <wp:docPr id="7" name="Imagen 7"/>
+            <wp:cNvGraphicFramePr/>
+            <a:graphic xmlns:a="http://schemas.openxmlformats.org/drawingml/2006/main">
+              <a:graphicData uri="http://schemas.openxmlformats.org/drawingml/2006/picture">
+                <pic:pic xmlns:pic="http://schemas.openxmlformats.org/drawingml/2006/picture">
+                  <pic:nvPicPr>
+                    <pic:cNvPr id="7" name=""/>
+                    <pic:cNvPicPr/>
+                  </pic:nvPicPr>
+                  <pic:blipFill>
+                    <a:blip r:embed="rId19" cstate="print">
+                      <a:extLst>
+                        <a:ext uri="{28A0092B-C50C-407E-A947-70E740481C1C}">
+                          <a14:useLocalDpi xmlns:a14="http://schemas.microsoft.com/office/drawing/2010/main" val="0"/>
+                        </a:ext>
+                      </a:extLst>
+                    </a:blip>
+                    <a:stretch>
+                      <a:fillRect/>
+                    </a:stretch>
+                  </pic:blipFill>
+                  <pic:spPr>
+                    <a:xfrm>
+                      <a:off x="0" y="0"/>
+                      <a:ext cx="2219325" cy="4057650"/>
+                    </a:xfrm>
+                    <a:prstGeom prst="rect">
+                      <a:avLst/>
+                    </a:prstGeom>
+                  </pic:spPr>
+                </pic:pic>
+              </a:graphicData>
+            </a:graphic>
+          </wp:inline>
+        </w:drawing>
+      </w:r>
       <w:r>
         <w:rPr>
           <w:rFonts w:ascii="Arial" w:eastAsia="Arial" w:hAnsi="Arial" w:cs="Arial"/>
@@ -927,7 +1063,7 @@
                     <pic:cNvPicPr/>
                   </pic:nvPicPr>
                   <pic:blipFill>
-                    <a:blip r:embed="rId18"/>
+                    <a:blip r:embed="rId20"/>
                     <a:stretch>
                       <a:fillRect/>
                     </a:stretch>
@@ -978,7 +1114,7 @@
                     <pic:cNvPicPr/>
                   </pic:nvPicPr>
                   <pic:blipFill>
-                    <a:blip r:embed="rId19"/>
+                    <a:blip r:embed="rId21"/>
                     <a:stretch>
                       <a:fillRect/>
                     </a:stretch>
@@ -999,9 +1135,382 @@
         </w:drawing>
       </w:r>
     </w:p>
+    <w:p>
+      <w:pPr>
+        <w:jc w:val="center"/>
+        <w:rPr>
+          <w:rFonts w:ascii="Arial" w:eastAsia="Arial" w:hAnsi="Arial" w:cs="Arial"/>
+          <w:sz w:val="24"/>
+          <w:szCs w:val="24"/>
+          <w:lang w:val="es-MX"/>
+        </w:rPr>
+      </w:pPr>
+      <w:r>
+        <w:rPr>
+          <w:rFonts w:ascii="Arial" w:eastAsia="Arial" w:hAnsi="Arial" w:cs="Arial"/>
+          <w:noProof/>
+          <w:sz w:val="24"/>
+          <w:szCs w:val="24"/>
+          <w:lang w:val="es-MX"/>
+        </w:rPr>
+        <w:drawing>
+          <wp:inline distT="0" distB="0" distL="0" distR="0" wp14:anchorId="130A8DFA" wp14:editId="0666AB00">
+            <wp:extent cx="2447925" cy="4505325"/>
+            <wp:effectExtent l="0" t="0" r="9525" b="9525"/>
+            <wp:docPr id="8" name="Imagen 8"/>
+            <wp:cNvGraphicFramePr/>
+            <a:graphic xmlns:a="http://schemas.openxmlformats.org/drawingml/2006/main">
+              <a:graphicData uri="http://schemas.openxmlformats.org/drawingml/2006/picture">
+                <pic:pic xmlns:pic="http://schemas.openxmlformats.org/drawingml/2006/picture">
+                  <pic:nvPicPr>
+                    <pic:cNvPr id="8" name=""/>
+                    <pic:cNvPicPr/>
+                  </pic:nvPicPr>
+                  <pic:blipFill>
+                    <a:blip r:embed="rId22" cstate="print">
+                      <a:extLst>
+                        <a:ext uri="{28A0092B-C50C-407E-A947-70E740481C1C}">
+                          <a14:useLocalDpi xmlns:a14="http://schemas.microsoft.com/office/drawing/2010/main" val="0"/>
+                        </a:ext>
+                      </a:extLst>
+                    </a:blip>
+                    <a:stretch>
+                      <a:fillRect/>
+                    </a:stretch>
+                  </pic:blipFill>
+                  <pic:spPr>
+                    <a:xfrm>
+                      <a:off x="0" y="0"/>
+                      <a:ext cx="2447925" cy="4505325"/>
+                    </a:xfrm>
+                    <a:prstGeom prst="rect">
+                      <a:avLst/>
+                    </a:prstGeom>
+                  </pic:spPr>
+                </pic:pic>
+              </a:graphicData>
+            </a:graphic>
+          </wp:inline>
+        </w:drawing>
+      </w:r>
+    </w:p>
+    <w:p>
+      <w:pPr>
+        <w:jc w:val="both"/>
+        <w:rPr>
+          <w:rFonts w:ascii="Arial" w:eastAsia="Arial" w:hAnsi="Arial" w:cs="Arial"/>
+          <w:sz w:val="24"/>
+          <w:szCs w:val="24"/>
+          <w:lang w:val="es-MX"/>
+        </w:rPr>
+      </w:pPr>
+      <w:r>
+        <w:rPr>
+          <w:rFonts w:ascii="Arial" w:eastAsia="Arial" w:hAnsi="Arial" w:cs="Arial"/>
+          <w:sz w:val="24"/>
+          <w:szCs w:val="24"/>
+          <w:lang w:val="es-MX"/>
+        </w:rPr>
+        <w:lastRenderedPageBreak/>
+        <w:t>Ejercicio 2.</w:t>
+      </w:r>
+    </w:p>
+    <w:p>
+      <w:pPr>
+        <w:jc w:val="both"/>
+        <w:rPr>
+          <w:rFonts w:ascii="Arial" w:eastAsia="Arial" w:hAnsi="Arial" w:cs="Arial"/>
+          <w:sz w:val="24"/>
+          <w:szCs w:val="24"/>
+          <w:lang w:val="es-MX"/>
+        </w:rPr>
+      </w:pPr>
+      <w:r>
+        <w:rPr>
+          <w:noProof/>
+        </w:rPr>
+        <w:drawing>
+          <wp:inline distT="0" distB="0" distL="0" distR="0" wp14:anchorId="5A20EA0D" wp14:editId="088BE6D8">
+            <wp:extent cx="5612130" cy="4434840"/>
+            <wp:effectExtent l="0" t="0" r="7620" b="3810"/>
+            <wp:docPr id="9" name="Imagen 9" descr="Texto&#10;&#10;Descripción generada automáticamente"/>
+            <wp:cNvGraphicFramePr>
+              <a:graphicFrameLocks xmlns:a="http://schemas.openxmlformats.org/drawingml/2006/main" noChangeAspect="1"/>
+            </wp:cNvGraphicFramePr>
+            <a:graphic xmlns:a="http://schemas.openxmlformats.org/drawingml/2006/main">
+              <a:graphicData uri="http://schemas.openxmlformats.org/drawingml/2006/picture">
+                <pic:pic xmlns:pic="http://schemas.openxmlformats.org/drawingml/2006/picture">
+                  <pic:nvPicPr>
+                    <pic:cNvPr id="9" name="Imagen 9" descr="Texto&#10;&#10;Descripción generada automáticamente"/>
+                    <pic:cNvPicPr/>
+                  </pic:nvPicPr>
+                  <pic:blipFill>
+                    <a:blip r:embed="rId23"/>
+                    <a:stretch>
+                      <a:fillRect/>
+                    </a:stretch>
+                  </pic:blipFill>
+                  <pic:spPr>
+                    <a:xfrm>
+                      <a:off x="0" y="0"/>
+                      <a:ext cx="5612130" cy="4434840"/>
+                    </a:xfrm>
+                    <a:prstGeom prst="rect">
+                      <a:avLst/>
+                    </a:prstGeom>
+                  </pic:spPr>
+                </pic:pic>
+              </a:graphicData>
+            </a:graphic>
+          </wp:inline>
+        </w:drawing>
+      </w:r>
+    </w:p>
+    <w:p>
+      <w:pPr>
+        <w:jc w:val="both"/>
+        <w:rPr>
+          <w:rFonts w:ascii="Arial" w:eastAsia="Arial" w:hAnsi="Arial" w:cs="Arial"/>
+          <w:sz w:val="24"/>
+          <w:szCs w:val="24"/>
+          <w:lang w:val="es-MX"/>
+        </w:rPr>
+      </w:pPr>
+      <w:r>
+        <w:rPr>
+          <w:noProof/>
+        </w:rPr>
+        <w:lastRenderedPageBreak/>
+        <w:drawing>
+          <wp:inline distT="0" distB="0" distL="0" distR="0" wp14:anchorId="73A15374" wp14:editId="5425C130">
+            <wp:extent cx="5612130" cy="3927475"/>
+            <wp:effectExtent l="0" t="0" r="7620" b="0"/>
+            <wp:docPr id="10" name="Imagen 10" descr="Texto&#10;&#10;Descripción generada automáticamente"/>
+            <wp:cNvGraphicFramePr>
+              <a:graphicFrameLocks xmlns:a="http://schemas.openxmlformats.org/drawingml/2006/main" noChangeAspect="1"/>
+            </wp:cNvGraphicFramePr>
+            <a:graphic xmlns:a="http://schemas.openxmlformats.org/drawingml/2006/main">
+              <a:graphicData uri="http://schemas.openxmlformats.org/drawingml/2006/picture">
+                <pic:pic xmlns:pic="http://schemas.openxmlformats.org/drawingml/2006/picture">
+                  <pic:nvPicPr>
+                    <pic:cNvPr id="10" name="Imagen 10" descr="Texto&#10;&#10;Descripción generada automáticamente"/>
+                    <pic:cNvPicPr/>
+                  </pic:nvPicPr>
+                  <pic:blipFill>
+                    <a:blip r:embed="rId24"/>
+                    <a:stretch>
+                      <a:fillRect/>
+                    </a:stretch>
+                  </pic:blipFill>
+                  <pic:spPr>
+                    <a:xfrm>
+                      <a:off x="0" y="0"/>
+                      <a:ext cx="5612130" cy="3927475"/>
+                    </a:xfrm>
+                    <a:prstGeom prst="rect">
+                      <a:avLst/>
+                    </a:prstGeom>
+                  </pic:spPr>
+                </pic:pic>
+              </a:graphicData>
+            </a:graphic>
+          </wp:inline>
+        </w:drawing>
+      </w:r>
+    </w:p>
+    <w:p>
+      <w:pPr>
+        <w:jc w:val="center"/>
+        <w:rPr>
+          <w:rFonts w:ascii="Arial" w:eastAsia="Arial" w:hAnsi="Arial" w:cs="Arial"/>
+          <w:sz w:val="24"/>
+          <w:szCs w:val="24"/>
+          <w:lang w:val="es-MX"/>
+        </w:rPr>
+      </w:pPr>
+      <w:r>
+        <w:rPr>
+          <w:rFonts w:ascii="Arial" w:eastAsia="Arial" w:hAnsi="Arial" w:cs="Arial"/>
+          <w:noProof/>
+          <w:sz w:val="24"/>
+          <w:szCs w:val="24"/>
+          <w:lang w:val="es-MX"/>
+        </w:rPr>
+        <w:drawing>
+          <wp:inline distT="0" distB="0" distL="0" distR="0" wp14:anchorId="19EE1A5D" wp14:editId="1D1C9FA7">
+            <wp:extent cx="2228850" cy="4095750"/>
+            <wp:effectExtent l="0" t="0" r="0" b="0"/>
+            <wp:docPr id="11" name="Imagen 11"/>
+            <wp:cNvGraphicFramePr/>
+            <a:graphic xmlns:a="http://schemas.openxmlformats.org/drawingml/2006/main">
+              <a:graphicData uri="http://schemas.openxmlformats.org/drawingml/2006/picture">
+                <pic:pic xmlns:pic="http://schemas.openxmlformats.org/drawingml/2006/picture">
+                  <pic:nvPicPr>
+                    <pic:cNvPr id="11" name=""/>
+                    <pic:cNvPicPr/>
+                  </pic:nvPicPr>
+                  <pic:blipFill>
+                    <a:blip r:embed="rId25" cstate="print">
+                      <a:extLst>
+                        <a:ext uri="{28A0092B-C50C-407E-A947-70E740481C1C}">
+                          <a14:useLocalDpi xmlns:a14="http://schemas.microsoft.com/office/drawing/2010/main" val="0"/>
+                        </a:ext>
+                      </a:extLst>
+                    </a:blip>
+                    <a:stretch>
+                      <a:fillRect/>
+                    </a:stretch>
+                  </pic:blipFill>
+                  <pic:spPr>
+                    <a:xfrm>
+                      <a:off x="0" y="0"/>
+                      <a:ext cx="2228850" cy="4095750"/>
+                    </a:xfrm>
+                    <a:prstGeom prst="rect">
+                      <a:avLst/>
+                    </a:prstGeom>
+                  </pic:spPr>
+                </pic:pic>
+              </a:graphicData>
+            </a:graphic>
+          </wp:inline>
+        </w:drawing>
+      </w:r>
+    </w:p>
+    <w:p>
+      <w:pPr>
+        <w:jc w:val="both"/>
+        <w:rPr>
+          <w:rFonts w:ascii="Arial" w:eastAsia="Arial" w:hAnsi="Arial" w:cs="Arial"/>
+          <w:sz w:val="24"/>
+          <w:szCs w:val="24"/>
+          <w:lang w:val="es-MX"/>
+        </w:rPr>
+      </w:pPr>
+      <w:r>
+        <w:rPr>
+          <w:rFonts w:ascii="Arial" w:eastAsia="Arial" w:hAnsi="Arial" w:cs="Arial"/>
+          <w:sz w:val="24"/>
+          <w:szCs w:val="24"/>
+          <w:lang w:val="es-MX"/>
+        </w:rPr>
+        <w:lastRenderedPageBreak/>
+        <w:t>Programación gráfica de botones.</w:t>
+      </w:r>
+    </w:p>
+    <w:p>
+      <w:pPr>
+        <w:jc w:val="both"/>
+        <w:rPr>
+          <w:rFonts w:ascii="Arial" w:eastAsia="Arial" w:hAnsi="Arial" w:cs="Arial"/>
+          <w:sz w:val="24"/>
+          <w:szCs w:val="24"/>
+          <w:lang w:val="es-MX"/>
+        </w:rPr>
+      </w:pPr>
+      <w:r>
+        <w:rPr>
+          <w:noProof/>
+        </w:rPr>
+        <w:drawing>
+          <wp:inline distT="0" distB="0" distL="0" distR="0" wp14:anchorId="61A5F05E" wp14:editId="4C13FA06">
+            <wp:extent cx="5612130" cy="3707130"/>
+            <wp:effectExtent l="0" t="0" r="7620" b="7620"/>
+            <wp:docPr id="12" name="Imagen 12" descr="Texto&#10;&#10;Descripción generada automáticamente"/>
+            <wp:cNvGraphicFramePr>
+              <a:graphicFrameLocks xmlns:a="http://schemas.openxmlformats.org/drawingml/2006/main" noChangeAspect="1"/>
+            </wp:cNvGraphicFramePr>
+            <a:graphic xmlns:a="http://schemas.openxmlformats.org/drawingml/2006/main">
+              <a:graphicData uri="http://schemas.openxmlformats.org/drawingml/2006/picture">
+                <pic:pic xmlns:pic="http://schemas.openxmlformats.org/drawingml/2006/picture">
+                  <pic:nvPicPr>
+                    <pic:cNvPr id="12" name="Imagen 12" descr="Texto&#10;&#10;Descripción generada automáticamente"/>
+                    <pic:cNvPicPr/>
+                  </pic:nvPicPr>
+                  <pic:blipFill>
+                    <a:blip r:embed="rId26"/>
+                    <a:stretch>
+                      <a:fillRect/>
+                    </a:stretch>
+                  </pic:blipFill>
+                  <pic:spPr>
+                    <a:xfrm>
+                      <a:off x="0" y="0"/>
+                      <a:ext cx="5612130" cy="3707130"/>
+                    </a:xfrm>
+                    <a:prstGeom prst="rect">
+                      <a:avLst/>
+                    </a:prstGeom>
+                  </pic:spPr>
+                </pic:pic>
+              </a:graphicData>
+            </a:graphic>
+          </wp:inline>
+        </w:drawing>
+      </w:r>
+    </w:p>
+    <w:p>
+      <w:pPr>
+        <w:jc w:val="center"/>
+        <w:rPr>
+          <w:rFonts w:ascii="Arial" w:eastAsia="Arial" w:hAnsi="Arial" w:cs="Arial"/>
+          <w:sz w:val="24"/>
+          <w:szCs w:val="24"/>
+          <w:lang w:val="es-MX"/>
+        </w:rPr>
+      </w:pPr>
+      <w:r>
+        <w:rPr>
+          <w:rFonts w:ascii="Arial" w:eastAsia="Arial" w:hAnsi="Arial" w:cs="Arial"/>
+          <w:noProof/>
+          <w:sz w:val="24"/>
+          <w:szCs w:val="24"/>
+          <w:lang w:val="es-MX"/>
+        </w:rPr>
+        <w:drawing>
+          <wp:inline distT="0" distB="0" distL="0" distR="0" wp14:anchorId="1D1A5368" wp14:editId="6F4A82AF">
+            <wp:extent cx="2047875" cy="4076700"/>
+            <wp:effectExtent l="0" t="0" r="9525" b="0"/>
+            <wp:docPr id="13" name="Imagen 13"/>
+            <wp:cNvGraphicFramePr/>
+            <a:graphic xmlns:a="http://schemas.openxmlformats.org/drawingml/2006/main">
+              <a:graphicData uri="http://schemas.openxmlformats.org/drawingml/2006/picture">
+                <pic:pic xmlns:pic="http://schemas.openxmlformats.org/drawingml/2006/picture">
+                  <pic:nvPicPr>
+                    <pic:cNvPr id="13" name=""/>
+                    <pic:cNvPicPr/>
+                  </pic:nvPicPr>
+                  <pic:blipFill>
+                    <a:blip r:embed="rId27" cstate="print">
+                      <a:extLst>
+                        <a:ext uri="{28A0092B-C50C-407E-A947-70E740481C1C}">
+                          <a14:useLocalDpi xmlns:a14="http://schemas.microsoft.com/office/drawing/2010/main" val="0"/>
+                        </a:ext>
+                      </a:extLst>
+                    </a:blip>
+                    <a:stretch>
+                      <a:fillRect/>
+                    </a:stretch>
+                  </pic:blipFill>
+                  <pic:spPr>
+                    <a:xfrm>
+                      <a:off x="0" y="0"/>
+                      <a:ext cx="2047875" cy="4076700"/>
+                    </a:xfrm>
+                    <a:prstGeom prst="rect">
+                      <a:avLst/>
+                    </a:prstGeom>
+                  </pic:spPr>
+                </pic:pic>
+              </a:graphicData>
+            </a:graphic>
+          </wp:inline>
+        </w:drawing>
+      </w:r>
+    </w:p>
     <w:sectPr>
-      <w:headerReference w:type="default" r:id="rId20"/>
-      <w:footerReference w:type="default" r:id="rId21"/>
+      <w:headerReference w:type="default" r:id="rId28"/>
+      <w:footerReference w:type="default" r:id="rId29"/>
       <w:pgSz w:w="12240" w:h="15840"/>
       <w:pgMar w:top="1417" w:right="1701" w:bottom="1417" w:left="1701" w:header="708" w:footer="708" w:gutter="0"/>
       <w:pgNumType w:start="1"/>

</xml_diff>